<commit_message>
finalizando lista de exercicios
</commit_message>
<xml_diff>
--- a/aula_Exercicios/Exercícios_Lista.docx
+++ b/aula_Exercicios/Exercícios_Lista.docx
@@ -90,30 +90,32 @@
         </w:rPr>
         <w:t>a</w:t>
       </w:r>
-      <w:r>
-        <w:rPr>
-          <w:b/>
-          <w:caps/>
-          <w:sz w:val="46"/>
-        </w:rPr>
-        <w:t xml:space="preserve"> </w:t>
-      </w:r>
-      <w:r>
-        <w:rPr>
-          <w:b/>
-          <w:caps/>
-          <w:sz w:val="46"/>
-        </w:rPr>
-        <w:t xml:space="preserve"> </w:t>
-      </w:r>
-      <w:r>
-        <w:rPr>
-          <w:b/>
-          <w:caps/>
-          <w:sz w:val="46"/>
-        </w:rPr>
-        <w:t xml:space="preserve"> </w:t>
-      </w:r>
+      <w:proofErr w:type="gramStart"/>
+      <w:r>
+        <w:rPr>
+          <w:b/>
+          <w:caps/>
+          <w:sz w:val="46"/>
+        </w:rPr>
+        <w:t xml:space="preserve"> </w:t>
+      </w:r>
+      <w:r>
+        <w:rPr>
+          <w:b/>
+          <w:caps/>
+          <w:sz w:val="46"/>
+        </w:rPr>
+        <w:t xml:space="preserve"> </w:t>
+      </w:r>
+      <w:r>
+        <w:rPr>
+          <w:b/>
+          <w:caps/>
+          <w:sz w:val="46"/>
+        </w:rPr>
+        <w:t xml:space="preserve"> </w:t>
+      </w:r>
+      <w:proofErr w:type="gramEnd"/>
       <w:r>
         <w:rPr>
           <w:b/>
@@ -162,6 +164,7 @@
         </w:rPr>
         <w:t xml:space="preserve"> </w:t>
       </w:r>
+      <w:proofErr w:type="spellStart"/>
       <w:r>
         <w:rPr>
           <w:b/>
@@ -170,6 +173,7 @@
         </w:rPr>
         <w:t>e</w:t>
       </w:r>
+      <w:proofErr w:type="spellEnd"/>
       <w:r>
         <w:rPr>
           <w:b/>
@@ -332,6 +336,9 @@
       </w:r>
     </w:p>
     <w:p>
+      <w:pPr>
+        <w:spacing w:after="0" w:line="240" w:lineRule="auto"/>
+      </w:pPr>
       <w:r>
         <w:t>Essa lista pode ser feita</w:t>
       </w:r>
@@ -346,37 +353,40 @@
           <w:ilvl w:val="0"/>
           <w:numId w:val="2"/>
         </w:numPr>
+        <w:spacing w:after="0" w:line="240" w:lineRule="auto"/>
         <w:ind w:left="426" w:hanging="219"/>
       </w:pPr>
-      <w:r>
-        <w:t xml:space="preserve">toda em um projeto só (ou seja, um só arquivo </w:t>
-      </w:r>
-      <w:r>
-        <w:rPr>
-          <w:b/>
-        </w:rPr>
-        <w:t>html</w:t>
-      </w:r>
-      <w:r>
-        <w:t xml:space="preserve">, </w:t>
-      </w:r>
-      <w:r>
-        <w:rPr>
-          <w:b/>
-        </w:rPr>
-        <w:t>css</w:t>
-      </w:r>
-      <w:r>
-        <w:t xml:space="preserve"> e </w:t>
-      </w:r>
-      <w:r>
-        <w:rPr>
-          <w:b/>
-        </w:rPr>
-        <w:t>js</w:t>
-      </w:r>
-      <w:r>
-        <w:t xml:space="preserve"> – dividindo cada questão com uma linha de comentário informando o número da questão);</w:t>
+      <w:proofErr w:type="gramStart"/>
+      <w:r>
+        <w:t>criando</w:t>
+      </w:r>
+      <w:proofErr w:type="gramEnd"/>
+      <w:r>
+        <w:t>-se uma pasta para cada questão</w:t>
+      </w:r>
+      <w:r>
+        <w:t xml:space="preserve"> (nomear cada pasta com “</w:t>
+      </w:r>
+      <w:r>
+        <w:rPr>
+          <w:b/>
+        </w:rPr>
+        <w:t>questao1</w:t>
+      </w:r>
+      <w:r>
+        <w:t>”, “</w:t>
+      </w:r>
+      <w:r>
+        <w:rPr>
+          <w:b/>
+        </w:rPr>
+        <w:t>questao2</w:t>
+      </w:r>
+      <w:r>
+        <w:t>”, etc.)</w:t>
+      </w:r>
+      <w:r>
+        <w:t>;</w:t>
       </w:r>
       <w:r>
         <w:t xml:space="preserve"> ou</w:t>
@@ -389,35 +399,90 @@
           <w:ilvl w:val="0"/>
           <w:numId w:val="2"/>
         </w:numPr>
+        <w:spacing w:after="0" w:line="240" w:lineRule="auto"/>
         <w:ind w:left="426" w:hanging="219"/>
       </w:pPr>
-      <w:r>
-        <w:t>criando-se uma pasta para cada questão</w:t>
-      </w:r>
-      <w:r>
-        <w:t xml:space="preserve"> (nomear cada pasta com “questao1”, “questao2”, etc.)</w:t>
-      </w:r>
-      <w:r>
-        <w:t>;</w:t>
-      </w:r>
-      <w:r>
-        <w:t xml:space="preserve"> ou</w:t>
-      </w:r>
-    </w:p>
-    <w:p>
-      <w:pPr>
-        <w:pStyle w:val="PargrafodaLista"/>
-        <w:numPr>
-          <w:ilvl w:val="0"/>
-          <w:numId w:val="2"/>
-        </w:numPr>
-        <w:ind w:left="426" w:hanging="219"/>
-      </w:pPr>
-      <w:r>
-        <w:t>com vários arquivos na mesma pasta (ex1.html, ex1.css, etc.)</w:t>
-      </w:r>
-    </w:p>
-    <w:p>
+      <w:proofErr w:type="gramStart"/>
+      <w:r>
+        <w:t>com</w:t>
+      </w:r>
+      <w:proofErr w:type="gramEnd"/>
+      <w:r>
+        <w:t xml:space="preserve"> vários arquivos na mesma pasta (</w:t>
+      </w:r>
+      <w:r>
+        <w:rPr>
+          <w:b/>
+          <w:highlight w:val="yellow"/>
+        </w:rPr>
+        <w:t>ex1.html</w:t>
+      </w:r>
+      <w:r>
+        <w:rPr>
+          <w:highlight w:val="yellow"/>
+        </w:rPr>
+        <w:t xml:space="preserve"> e</w:t>
+      </w:r>
+      <w:r>
+        <w:rPr>
+          <w:highlight w:val="yellow"/>
+        </w:rPr>
+        <w:t xml:space="preserve"> </w:t>
+      </w:r>
+      <w:r>
+        <w:rPr>
+          <w:b/>
+          <w:highlight w:val="yellow"/>
+        </w:rPr>
+        <w:t>ex1.css</w:t>
+      </w:r>
+      <w:r>
+        <w:t xml:space="preserve">, </w:t>
+      </w:r>
+      <w:r>
+        <w:rPr>
+          <w:b/>
+          <w:highlight w:val="cyan"/>
+        </w:rPr>
+        <w:t>ex4.html</w:t>
+      </w:r>
+      <w:r>
+        <w:rPr>
+          <w:highlight w:val="cyan"/>
+        </w:rPr>
+        <w:t xml:space="preserve">, </w:t>
+      </w:r>
+      <w:r>
+        <w:rPr>
+          <w:b/>
+          <w:highlight w:val="cyan"/>
+        </w:rPr>
+        <w:t>ex4.css</w:t>
+      </w:r>
+      <w:r>
+        <w:rPr>
+          <w:highlight w:val="cyan"/>
+        </w:rPr>
+        <w:t xml:space="preserve"> e </w:t>
+      </w:r>
+      <w:r>
+        <w:rPr>
+          <w:b/>
+          <w:highlight w:val="cyan"/>
+        </w:rPr>
+        <w:t>ex4.js</w:t>
+      </w:r>
+      <w:r>
+        <w:t xml:space="preserve">, </w:t>
+      </w:r>
+      <w:r>
+        <w:t>etc.)</w:t>
+      </w:r>
+    </w:p>
+    <w:p>
+      <w:pPr>
+        <w:spacing w:after="0" w:line="240" w:lineRule="auto"/>
+      </w:pPr>
       <w:r>
         <w:t>O importante é que você compreenda bem cada questão e que</w:t>
       </w:r>
@@ -431,12 +496,27 @@
     <w:p>
       <w:pPr>
         <w:shd w:val="clear" w:color="auto" w:fill="D9D9D9" w:themeFill="background1" w:themeFillShade="D9"/>
-      </w:pPr>
-      <w:r>
-        <w:rPr>
-          <w:b/>
-        </w:rPr>
-        <w:t>Questão 1)</w:t>
+        <w:spacing w:before="200"/>
+      </w:pPr>
+      <w:r>
+        <w:rPr>
+          <w:b/>
+        </w:rPr>
+        <w:t xml:space="preserve">Questão </w:t>
+      </w:r>
+      <w:proofErr w:type="gramStart"/>
+      <w:r>
+        <w:rPr>
+          <w:b/>
+        </w:rPr>
+        <w:t>1</w:t>
+      </w:r>
+      <w:proofErr w:type="gramEnd"/>
+      <w:r>
+        <w:rPr>
+          <w:b/>
+        </w:rPr>
+        <w:t>)</w:t>
       </w:r>
       <w:r>
         <w:t xml:space="preserve"> Criar uma tabela </w:t>
@@ -458,13 +538,13 @@
           <wp:anchor distT="0" distB="0" distL="114300" distR="114300" simplePos="0" relativeHeight="251660288" behindDoc="0" locked="0" layoutInCell="1" allowOverlap="1" wp14:anchorId="6D1C3EBC" wp14:editId="6F9FA04A">
             <wp:simplePos x="0" y="0"/>
             <wp:positionH relativeFrom="column">
-              <wp:posOffset>2854960</wp:posOffset>
+              <wp:posOffset>2749550</wp:posOffset>
             </wp:positionH>
             <wp:positionV relativeFrom="paragraph">
-              <wp:posOffset>1270</wp:posOffset>
+              <wp:posOffset>2540</wp:posOffset>
             </wp:positionV>
-            <wp:extent cx="3798570" cy="1850390"/>
-            <wp:effectExtent l="0" t="0" r="0" b="0"/>
+            <wp:extent cx="3895725" cy="1897380"/>
+            <wp:effectExtent l="0" t="0" r="9525" b="7620"/>
             <wp:wrapSquare wrapText="bothSides"/>
             <wp:docPr id="1" name="Imagem 1"/>
             <wp:cNvGraphicFramePr>
@@ -492,7 +572,7 @@
                   <pic:spPr>
                     <a:xfrm>
                       <a:off x="0" y="0"/>
-                      <a:ext cx="3798570" cy="1850390"/>
+                      <a:ext cx="3895725" cy="1897380"/>
                     </a:xfrm>
                     <a:prstGeom prst="rect">
                       <a:avLst/>
@@ -550,7 +630,15 @@
         <w:t xml:space="preserve"> </w:t>
       </w:r>
       <w:r>
-        <w:t xml:space="preserve">A coluna salário será dividida em 3 colunas: </w:t>
+        <w:t xml:space="preserve">A coluna salário será dividida em </w:t>
+      </w:r>
+      <w:proofErr w:type="gramStart"/>
+      <w:r>
+        <w:t>3</w:t>
+      </w:r>
+      <w:proofErr w:type="gramEnd"/>
+      <w:r>
+        <w:t xml:space="preserve"> colunas: </w:t>
       </w:r>
       <w:r>
         <w:rPr>
@@ -583,19 +671,33 @@
       <w:r>
         <w:t>A tabela deverá ter cores alternadas conforme a imagem.</w:t>
       </w:r>
+      <w:r>
+        <w:t xml:space="preserve"> O padrão de cores usado é livre.</w:t>
+      </w:r>
     </w:p>
     <w:p>
       <w:pPr>
         <w:shd w:val="clear" w:color="auto" w:fill="D9D9D9" w:themeFill="background1" w:themeFillShade="D9"/>
-        <w:rPr>
-          <w:b/>
-        </w:rPr>
-      </w:pPr>
-      <w:r>
-        <w:rPr>
-          <w:b/>
-        </w:rPr>
-        <w:t>Questão 2)</w:t>
+      </w:pPr>
+      <w:r>
+        <w:rPr>
+          <w:b/>
+        </w:rPr>
+        <w:t xml:space="preserve">Questão </w:t>
+      </w:r>
+      <w:proofErr w:type="gramStart"/>
+      <w:r>
+        <w:rPr>
+          <w:b/>
+        </w:rPr>
+        <w:t>2</w:t>
+      </w:r>
+      <w:proofErr w:type="gramEnd"/>
+      <w:r>
+        <w:rPr>
+          <w:b/>
+        </w:rPr>
+        <w:t>)</w:t>
       </w:r>
       <w:r>
         <w:rPr>
@@ -610,551 +712,33 @@
         <w:t xml:space="preserve"> uma lista </w:t>
       </w:r>
       <w:r>
+        <w:t xml:space="preserve">numerada </w:t>
+      </w:r>
+      <w:r>
         <w:t>conforme mostrado abaixo:</w:t>
       </w:r>
     </w:p>
     <w:p>
-      <w:pPr>
-        <w:spacing w:after="0" w:line="240" w:lineRule="auto"/>
-        <w:rPr>
-          <w:b/>
-        </w:rPr>
-      </w:pPr>
-      <w:r>
-        <w:rPr>
-          <w:b/>
-        </w:rPr>
-        <w:t>Os artistas/produtores mais bem pagos de 2022 - Forbes</w:t>
-      </w:r>
-    </w:p>
-    <w:p>
-      <w:pPr>
-        <w:pStyle w:val="PargrafodaLista"/>
-        <w:numPr>
-          <w:ilvl w:val="0"/>
-          <w:numId w:val="1"/>
-        </w:numPr>
-        <w:spacing w:after="0" w:line="240" w:lineRule="auto"/>
-        <w:rPr>
-          <w:sz w:val="20"/>
-        </w:rPr>
-      </w:pPr>
-      <w:r>
-        <w:rPr>
-          <w:sz w:val="20"/>
-        </w:rPr>
-        <w:t>Peter Jackson - 580 milhões</w:t>
-      </w:r>
-    </w:p>
-    <w:p>
-      <w:pPr>
-        <w:pStyle w:val="PargrafodaLista"/>
-        <w:numPr>
-          <w:ilvl w:val="0"/>
-          <w:numId w:val="1"/>
-        </w:numPr>
-        <w:spacing w:after="0" w:line="240" w:lineRule="auto"/>
-        <w:rPr>
-          <w:sz w:val="20"/>
-        </w:rPr>
-      </w:pPr>
-      <w:r>
-        <w:rPr>
-          <w:sz w:val="20"/>
-        </w:rPr>
-        <w:t>Bruce Springsteen - 435 milhões</w:t>
-      </w:r>
-    </w:p>
-    <w:p>
-      <w:pPr>
-        <w:pStyle w:val="PargrafodaLista"/>
-        <w:numPr>
-          <w:ilvl w:val="0"/>
-          <w:numId w:val="1"/>
-        </w:numPr>
-        <w:spacing w:after="0" w:line="240" w:lineRule="auto"/>
-        <w:rPr>
-          <w:sz w:val="20"/>
-        </w:rPr>
-      </w:pPr>
-      <w:r>
-        <w:rPr>
-          <w:sz w:val="20"/>
-        </w:rPr>
-        <w:t>Jay-Z - 340 milhões</w:t>
-      </w:r>
-    </w:p>
-    <w:p>
-      <w:pPr>
-        <w:pStyle w:val="PargrafodaLista"/>
-        <w:numPr>
-          <w:ilvl w:val="0"/>
-          <w:numId w:val="1"/>
-        </w:numPr>
-        <w:spacing w:after="0" w:line="240" w:lineRule="auto"/>
-        <w:rPr>
-          <w:sz w:val="20"/>
-        </w:rPr>
-      </w:pPr>
-      <w:r>
-        <w:rPr>
-          <w:sz w:val="20"/>
-        </w:rPr>
-        <w:t>Dwayne “The Rock” Johnson - 270 milhões</w:t>
-      </w:r>
-    </w:p>
-    <w:p>
-      <w:pPr>
-        <w:pStyle w:val="PargrafodaLista"/>
-        <w:numPr>
-          <w:ilvl w:val="0"/>
-          <w:numId w:val="1"/>
-        </w:numPr>
-        <w:spacing w:after="0" w:line="240" w:lineRule="auto"/>
-        <w:rPr>
-          <w:sz w:val="20"/>
-        </w:rPr>
-      </w:pPr>
-      <w:r>
-        <w:rPr>
-          <w:sz w:val="20"/>
-        </w:rPr>
-        <w:t>Kanye West - 235 milhões</w:t>
-      </w:r>
-    </w:p>
-    <w:p>
-      <w:pPr>
-        <w:pStyle w:val="PargrafodaLista"/>
-        <w:numPr>
-          <w:ilvl w:val="0"/>
-          <w:numId w:val="1"/>
-        </w:numPr>
-        <w:spacing w:after="0" w:line="240" w:lineRule="auto"/>
-        <w:rPr>
-          <w:sz w:val="20"/>
-        </w:rPr>
-      </w:pPr>
-      <w:r>
-        <w:rPr>
-          <w:sz w:val="20"/>
-        </w:rPr>
-        <w:t>Trey Parker and Matt Stone - 210 milhões</w:t>
-      </w:r>
-    </w:p>
-    <w:p>
-      <w:pPr>
-        <w:pStyle w:val="PargrafodaLista"/>
-        <w:numPr>
-          <w:ilvl w:val="0"/>
-          <w:numId w:val="1"/>
-        </w:numPr>
-        <w:spacing w:after="0" w:line="240" w:lineRule="auto"/>
-        <w:rPr>
-          <w:sz w:val="20"/>
-        </w:rPr>
-      </w:pPr>
-      <w:r>
-        <w:rPr>
-          <w:sz w:val="20"/>
-        </w:rPr>
-        <w:t>Paul Simon - 200 milhões</w:t>
-      </w:r>
-    </w:p>
-    <w:p>
-      <w:pPr>
-        <w:pStyle w:val="PargrafodaLista"/>
-        <w:numPr>
-          <w:ilvl w:val="0"/>
-          <w:numId w:val="1"/>
-        </w:numPr>
-        <w:spacing w:after="0" w:line="240" w:lineRule="auto"/>
-        <w:rPr>
-          <w:sz w:val="20"/>
-        </w:rPr>
-      </w:pPr>
-      <w:r>
-        <w:rPr>
-          <w:sz w:val="20"/>
-        </w:rPr>
-        <w:t>Tyler Perry - 165 milhões</w:t>
-      </w:r>
-    </w:p>
-    <w:p>
-      <w:pPr>
-        <w:pStyle w:val="PargrafodaLista"/>
-        <w:numPr>
-          <w:ilvl w:val="0"/>
-          <w:numId w:val="1"/>
-        </w:numPr>
-        <w:spacing w:after="0" w:line="240" w:lineRule="auto"/>
-        <w:rPr>
-          <w:sz w:val="20"/>
-        </w:rPr>
-      </w:pPr>
-      <w:r>
-        <w:rPr>
-          <w:sz w:val="20"/>
-        </w:rPr>
-        <w:t>Ryan Tedder - 160 milhões</w:t>
-      </w:r>
-    </w:p>
-    <w:p>
-      <w:pPr>
-        <w:pStyle w:val="PargrafodaLista"/>
-        <w:numPr>
-          <w:ilvl w:val="0"/>
-          <w:numId w:val="1"/>
-        </w:numPr>
-        <w:spacing w:after="0" w:line="240" w:lineRule="auto"/>
-        <w:rPr>
-          <w:sz w:val="20"/>
-        </w:rPr>
-      </w:pPr>
-      <w:r>
-        <w:rPr>
-          <w:sz w:val="20"/>
-        </w:rPr>
-        <w:t>Bob Dylan - 130 milhões</w:t>
-      </w:r>
-    </w:p>
-    <w:p>
-      <w:pPr>
-        <w:pStyle w:val="PargrafodaLista"/>
-        <w:numPr>
-          <w:ilvl w:val="0"/>
-          <w:numId w:val="1"/>
-        </w:numPr>
-        <w:spacing w:after="0" w:line="240" w:lineRule="auto"/>
-        <w:rPr>
-          <w:sz w:val="20"/>
-        </w:rPr>
-      </w:pPr>
-      <w:r>
-        <w:rPr>
-          <w:sz w:val="20"/>
-        </w:rPr>
-        <w:t>Red Hot Chili Peppers - 116 milhões</w:t>
-      </w:r>
-    </w:p>
-    <w:p>
-      <w:pPr>
-        <w:pStyle w:val="PargrafodaLista"/>
-        <w:numPr>
-          <w:ilvl w:val="0"/>
-          <w:numId w:val="1"/>
-        </w:numPr>
-        <w:spacing w:after="0" w:line="240" w:lineRule="auto"/>
-        <w:rPr>
-          <w:sz w:val="20"/>
-        </w:rPr>
-      </w:pPr>
-      <w:r>
-        <w:rPr>
-          <w:sz w:val="20"/>
-        </w:rPr>
-        <w:t>Reese Witherspoon - 115 milhões</w:t>
-      </w:r>
-    </w:p>
-    <w:p>
-      <w:pPr>
-        <w:pStyle w:val="PargrafodaLista"/>
-        <w:numPr>
-          <w:ilvl w:val="0"/>
-          <w:numId w:val="1"/>
-        </w:numPr>
-        <w:spacing w:after="0" w:line="240" w:lineRule="auto"/>
-        <w:rPr>
-          <w:sz w:val="20"/>
-        </w:rPr>
-      </w:pPr>
-      <w:r>
-        <w:rPr>
-          <w:sz w:val="20"/>
-        </w:rPr>
-        <w:t>Chuck Lorre - 100 milhões</w:t>
-      </w:r>
-    </w:p>
-    <w:p>
-      <w:pPr>
-        <w:pStyle w:val="PargrafodaLista"/>
-        <w:numPr>
-          <w:ilvl w:val="0"/>
-          <w:numId w:val="1"/>
-        </w:numPr>
-        <w:spacing w:after="0" w:line="240" w:lineRule="auto"/>
-        <w:rPr>
-          <w:sz w:val="20"/>
-        </w:rPr>
-      </w:pPr>
-      <w:r>
-        <w:rPr>
-          <w:sz w:val="20"/>
-        </w:rPr>
-        <w:t>Sean “Diddy” Combs - 90 milhões</w:t>
-      </w:r>
-    </w:p>
-    <w:p>
-      <w:pPr>
-        <w:pStyle w:val="PargrafodaLista"/>
-        <w:numPr>
-          <w:ilvl w:val="0"/>
-          <w:numId w:val="1"/>
-        </w:numPr>
-        <w:spacing w:after="0" w:line="240" w:lineRule="auto"/>
-        <w:rPr>
-          <w:sz w:val="20"/>
-        </w:rPr>
-      </w:pPr>
-      <w:r>
-        <w:rPr>
-          <w:sz w:val="20"/>
-        </w:rPr>
-        <w:t>Dick Wolf - 86 milhões</w:t>
-      </w:r>
-    </w:p>
-    <w:p>
-      <w:pPr>
-        <w:pStyle w:val="PargrafodaLista"/>
-        <w:numPr>
-          <w:ilvl w:val="0"/>
-          <w:numId w:val="1"/>
-        </w:numPr>
-        <w:spacing w:after="0" w:line="240" w:lineRule="auto"/>
-        <w:rPr>
-          <w:sz w:val="20"/>
-        </w:rPr>
-      </w:pPr>
-      <w:r>
-        <w:rPr>
-          <w:sz w:val="20"/>
-        </w:rPr>
-        <w:t>Howard Stern - 85 milhões</w:t>
-      </w:r>
-    </w:p>
-    <w:p>
-      <w:pPr>
-        <w:pStyle w:val="PargrafodaLista"/>
-        <w:numPr>
-          <w:ilvl w:val="0"/>
-          <w:numId w:val="1"/>
-        </w:numPr>
-        <w:spacing w:after="0" w:line="240" w:lineRule="auto"/>
-        <w:rPr>
-          <w:sz w:val="20"/>
-        </w:rPr>
-      </w:pPr>
-      <w:r>
-        <w:rPr>
-          <w:sz w:val="20"/>
-        </w:rPr>
-        <w:t>Kevin Bright, Marta Kauffman, David Crane (Friends) - 82 milhões</w:t>
-      </w:r>
-    </w:p>
-    <w:p>
-      <w:pPr>
-        <w:pStyle w:val="PargrafodaLista"/>
-        <w:numPr>
-          <w:ilvl w:val="0"/>
-          <w:numId w:val="1"/>
-        </w:numPr>
-        <w:spacing w:after="0" w:line="240" w:lineRule="auto"/>
-        <w:rPr>
-          <w:sz w:val="20"/>
-        </w:rPr>
-      </w:pPr>
-      <w:r>
-        <w:rPr>
-          <w:sz w:val="20"/>
-        </w:rPr>
-        <w:t>Shonda Rhimes - 81 milhões</w:t>
-      </w:r>
-    </w:p>
-    <w:p>
-      <w:pPr>
-        <w:pStyle w:val="PargrafodaLista"/>
-        <w:numPr>
-          <w:ilvl w:val="0"/>
-          <w:numId w:val="1"/>
-        </w:numPr>
-        <w:spacing w:after="0" w:line="240" w:lineRule="auto"/>
-        <w:rPr>
-          <w:sz w:val="20"/>
-        </w:rPr>
-      </w:pPr>
-      <w:r>
-        <w:rPr>
-          <w:sz w:val="20"/>
-        </w:rPr>
-        <w:t>Neil Young - 80 milhões</w:t>
-      </w:r>
-    </w:p>
-    <w:p>
-      <w:pPr>
-        <w:pStyle w:val="PargrafodaLista"/>
-        <w:numPr>
-          <w:ilvl w:val="0"/>
-          <w:numId w:val="1"/>
-        </w:numPr>
-        <w:spacing w:after="0" w:line="240" w:lineRule="auto"/>
-        <w:rPr>
-          <w:sz w:val="20"/>
-        </w:rPr>
-      </w:pPr>
-      <w:r>
-        <w:rPr>
-          <w:sz w:val="20"/>
-        </w:rPr>
-        <w:t>Greg Berlanti - 75 milhões</w:t>
-      </w:r>
-    </w:p>
-    <w:p>
-      <w:pPr>
-        <w:pStyle w:val="PargrafodaLista"/>
-        <w:numPr>
-          <w:ilvl w:val="0"/>
-          <w:numId w:val="1"/>
-        </w:numPr>
-        <w:spacing w:after="0" w:line="240" w:lineRule="auto"/>
-        <w:rPr>
-          <w:sz w:val="20"/>
-        </w:rPr>
-      </w:pPr>
-      <w:r>
-        <w:rPr>
-          <w:sz w:val="20"/>
-        </w:rPr>
-        <w:t>Lindsey Buckingham - 73 milhões</w:t>
-      </w:r>
-    </w:p>
-    <w:p>
-      <w:pPr>
-        <w:pStyle w:val="PargrafodaLista"/>
-        <w:numPr>
-          <w:ilvl w:val="0"/>
-          <w:numId w:val="1"/>
-        </w:numPr>
-        <w:spacing w:after="0" w:line="240" w:lineRule="auto"/>
-        <w:rPr>
-          <w:sz w:val="20"/>
-        </w:rPr>
-      </w:pPr>
-      <w:r>
-        <w:rPr>
-          <w:sz w:val="20"/>
-        </w:rPr>
-        <w:t>Mötley Crüe - 72 milhões</w:t>
-      </w:r>
-    </w:p>
-    <w:p>
-      <w:pPr>
-        <w:pStyle w:val="PargrafodaLista"/>
-        <w:numPr>
-          <w:ilvl w:val="0"/>
-          <w:numId w:val="1"/>
-        </w:numPr>
-        <w:spacing w:after="0" w:line="240" w:lineRule="auto"/>
-        <w:rPr>
-          <w:sz w:val="20"/>
-        </w:rPr>
-      </w:pPr>
-      <w:r>
-        <w:rPr>
-          <w:sz w:val="20"/>
-        </w:rPr>
-        <w:t>Beach Boys - 64 milhões</w:t>
-      </w:r>
-    </w:p>
-    <w:p>
-      <w:pPr>
-        <w:pStyle w:val="PargrafodaLista"/>
-        <w:numPr>
-          <w:ilvl w:val="0"/>
-          <w:numId w:val="1"/>
-        </w:numPr>
-        <w:spacing w:after="0" w:line="240" w:lineRule="auto"/>
-        <w:rPr>
-          <w:sz w:val="20"/>
-        </w:rPr>
-      </w:pPr>
-      <w:r>
-        <w:rPr>
-          <w:sz w:val="20"/>
-        </w:rPr>
-        <w:t>Blake Shelton - 55 milhões</w:t>
-      </w:r>
-    </w:p>
-    <w:p>
-      <w:pPr>
-        <w:pStyle w:val="PargrafodaLista"/>
-        <w:numPr>
-          <w:ilvl w:val="0"/>
-          <w:numId w:val="1"/>
-        </w:numPr>
-        <w:spacing w:after="0" w:line="240" w:lineRule="auto"/>
-      </w:pPr>
-      <w:r>
-        <w:rPr>
-          <w:sz w:val="20"/>
-        </w:rPr>
-        <w:t>Taylor Swi</w:t>
-      </w:r>
-      <w:r>
-        <w:t>ft - 52 milhões</w:t>
-      </w:r>
-    </w:p>
-    <w:p/>
-    <w:p>
-      <w:pPr>
-        <w:shd w:val="clear" w:color="auto" w:fill="D9D9D9" w:themeFill="background1" w:themeFillShade="D9"/>
-      </w:pPr>
-      <w:r>
-        <w:rPr>
-          <w:b/>
-        </w:rPr>
-        <w:lastRenderedPageBreak/>
-        <w:t xml:space="preserve">Questão </w:t>
-      </w:r>
-      <w:r>
-        <w:rPr>
-          <w:b/>
-        </w:rPr>
-        <w:t>3</w:t>
-      </w:r>
-      <w:r>
-        <w:rPr>
-          <w:b/>
-        </w:rPr>
-        <w:t>)</w:t>
-      </w:r>
-      <w:r>
-        <w:rPr>
-          <w:b/>
-        </w:rPr>
-        <w:t xml:space="preserve"> </w:t>
-      </w:r>
-      <w:r>
-        <w:t>Crie 4 títulos, conforme mostrado abaixo:</w:t>
-      </w:r>
-    </w:p>
-    <w:p>
-      <w:r>
-        <w:t>As caixas de títulos devem possuir: cor de fonte, cor de fundo, negrito, sombreado, padding, margin, border</w:t>
-      </w:r>
-    </w:p>
-    <w:p>
-      <w:pPr>
-        <w:jc w:val="center"/>
-      </w:pPr>
+      <w:r>
+        <w:t>A lista deverá ter cores alternadas conforme a imagem. O padrão de cores usado é livre.</w:t>
+      </w:r>
+      <w:r>
+        <w:rPr>
+          <w:noProof/>
+          <w:lang w:eastAsia="pt-BR"/>
+        </w:rPr>
+        <w:t xml:space="preserve"> </w:t>
+      </w:r>
       <w:r>
         <w:rPr>
           <w:noProof/>
           <w:lang w:eastAsia="pt-BR"/>
         </w:rPr>
         <w:drawing>
-          <wp:inline distT="0" distB="0" distL="0" distR="0" wp14:anchorId="77D57159" wp14:editId="775F235F">
-            <wp:extent cx="4818530" cy="1817717"/>
-            <wp:effectExtent l="0" t="0" r="1270" b="0"/>
-            <wp:docPr id="7" name="Imagem 7"/>
+          <wp:inline distT="0" distB="0" distL="0" distR="0" wp14:anchorId="1BDDF404" wp14:editId="2CE6FF64">
+            <wp:extent cx="3830946" cy="4979189"/>
+            <wp:effectExtent l="0" t="0" r="0" b="0"/>
+            <wp:docPr id="15" name="Imagem 15"/>
             <wp:cNvGraphicFramePr>
               <a:graphicFrameLocks xmlns:a="http://schemas.openxmlformats.org/drawingml/2006/main" noChangeAspect="1"/>
             </wp:cNvGraphicFramePr>
@@ -1174,6 +758,116 @@
                   <pic:spPr>
                     <a:xfrm>
                       <a:off x="0" y="0"/>
+                      <a:ext cx="3830946" cy="4979189"/>
+                    </a:xfrm>
+                    <a:prstGeom prst="rect">
+                      <a:avLst/>
+                    </a:prstGeom>
+                  </pic:spPr>
+                </pic:pic>
+              </a:graphicData>
+            </a:graphic>
+          </wp:inline>
+        </w:drawing>
+      </w:r>
+    </w:p>
+    <w:p>
+      <w:pPr>
+        <w:shd w:val="clear" w:color="auto" w:fill="D9D9D9" w:themeFill="background1" w:themeFillShade="D9"/>
+      </w:pPr>
+      <w:r>
+        <w:rPr>
+          <w:b/>
+        </w:rPr>
+        <w:lastRenderedPageBreak/>
+        <w:t xml:space="preserve">Questão </w:t>
+      </w:r>
+      <w:proofErr w:type="gramStart"/>
+      <w:r>
+        <w:rPr>
+          <w:b/>
+        </w:rPr>
+        <w:t>3</w:t>
+      </w:r>
+      <w:proofErr w:type="gramEnd"/>
+      <w:r>
+        <w:rPr>
+          <w:b/>
+        </w:rPr>
+        <w:t>)</w:t>
+      </w:r>
+      <w:r>
+        <w:rPr>
+          <w:b/>
+        </w:rPr>
+        <w:t xml:space="preserve"> </w:t>
+      </w:r>
+      <w:r>
+        <w:t>Crie 4 títulos, conforme mostrado abaixo:</w:t>
+      </w:r>
+    </w:p>
+    <w:p>
+      <w:r>
+        <w:t xml:space="preserve">As caixas de títulos devem possuir: cor de fonte, cor de fundo, negrito, sombreado, </w:t>
+      </w:r>
+      <w:proofErr w:type="spellStart"/>
+      <w:r>
+        <w:t>padding</w:t>
+      </w:r>
+      <w:proofErr w:type="spellEnd"/>
+      <w:r>
+        <w:t xml:space="preserve">, </w:t>
+      </w:r>
+      <w:proofErr w:type="spellStart"/>
+      <w:r>
+        <w:t>margin</w:t>
+      </w:r>
+      <w:proofErr w:type="spellEnd"/>
+      <w:r>
+        <w:t xml:space="preserve">, </w:t>
+      </w:r>
+      <w:proofErr w:type="spellStart"/>
+      <w:r>
+        <w:t>border</w:t>
+      </w:r>
+      <w:proofErr w:type="spellEnd"/>
+      <w:r>
+        <w:t>.</w:t>
+      </w:r>
+    </w:p>
+    <w:p>
+      <w:pPr>
+        <w:jc w:val="center"/>
+      </w:pPr>
+      <w:r>
+        <w:rPr>
+          <w:noProof/>
+          <w:lang w:eastAsia="pt-BR"/>
+        </w:rPr>
+        <w:drawing>
+          <wp:inline distT="0" distB="0" distL="0" distR="0" wp14:anchorId="77D57159" wp14:editId="775F235F">
+            <wp:extent cx="4818530" cy="1817717"/>
+            <wp:effectExtent l="0" t="0" r="1270" b="0"/>
+            <wp:docPr id="7" name="Imagem 7"/>
+            <wp:cNvGraphicFramePr>
+              <a:graphicFrameLocks xmlns:a="http://schemas.openxmlformats.org/drawingml/2006/main" noChangeAspect="1"/>
+            </wp:cNvGraphicFramePr>
+            <a:graphic xmlns:a="http://schemas.openxmlformats.org/drawingml/2006/main">
+              <a:graphicData uri="http://schemas.openxmlformats.org/drawingml/2006/picture">
+                <pic:pic xmlns:pic="http://schemas.openxmlformats.org/drawingml/2006/picture">
+                  <pic:nvPicPr>
+                    <pic:cNvPr id="0" name=""/>
+                    <pic:cNvPicPr/>
+                  </pic:nvPicPr>
+                  <pic:blipFill>
+                    <a:blip r:embed="rId9"/>
+                    <a:stretch>
+                      <a:fillRect/>
+                    </a:stretch>
+                  </pic:blipFill>
+                  <pic:spPr>
+                    <a:xfrm>
+                      <a:off x="0" y="0"/>
                       <a:ext cx="4822643" cy="1819269"/>
                     </a:xfrm>
                     <a:prstGeom prst="rect">
@@ -1191,6 +885,9 @@
       <w:r>
         <w:t>Obs.: não use tabelas!</w:t>
       </w:r>
+      <w:r>
+        <w:t xml:space="preserve"> O padrão de cores usado é livre.</w:t>
+      </w:r>
     </w:p>
     <w:p>
       <w:pPr>
@@ -1202,12 +899,14 @@
         </w:rPr>
         <w:t xml:space="preserve">Questão </w:t>
       </w:r>
+      <w:proofErr w:type="gramStart"/>
       <w:r>
         <w:rPr>
           <w:b/>
         </w:rPr>
         <w:t>4</w:t>
       </w:r>
+      <w:proofErr w:type="gramEnd"/>
       <w:r>
         <w:rPr>
           <w:b/>
@@ -1312,7 +1011,63 @@
           <w:noProof/>
           <w:lang w:eastAsia="pt-BR"/>
         </w:rPr>
-        <w:t>Cada área da foto deve possuir uma cor de fundo, borda e o efeito javascript para mudar de foto com o evento do mouse (eu sugiro usar onmouseenter/onmouseleave). Note que desta vez não será necessário passar nenhum parâmetro para função, bastando apenas criar uma função para cada imagem chamando a nova imagem para dentro da própria área onde a imagem original está. (e depois voltando para a imagem original na função de mouseleave).</w:t>
+        <w:t xml:space="preserve">Cada área da foto deve possuir uma cor de fundo, borda e o efeito </w:t>
+      </w:r>
+      <w:r>
+        <w:rPr>
+          <w:b/>
+          <w:noProof/>
+          <w:lang w:eastAsia="pt-BR"/>
+        </w:rPr>
+        <w:t>javascript</w:t>
+      </w:r>
+      <w:r>
+        <w:rPr>
+          <w:noProof/>
+          <w:lang w:eastAsia="pt-BR"/>
+        </w:rPr>
+        <w:t xml:space="preserve"> para mudar de foto com o evento do mouse (eu sugiro usar </w:t>
+      </w:r>
+      <w:r>
+        <w:rPr>
+          <w:i/>
+          <w:noProof/>
+          <w:lang w:eastAsia="pt-BR"/>
+        </w:rPr>
+        <w:t>onmouseenter</w:t>
+      </w:r>
+      <w:r>
+        <w:rPr>
+          <w:noProof/>
+          <w:lang w:eastAsia="pt-BR"/>
+        </w:rPr>
+        <w:t>/</w:t>
+      </w:r>
+      <w:r>
+        <w:rPr>
+          <w:i/>
+          <w:noProof/>
+          <w:lang w:eastAsia="pt-BR"/>
+        </w:rPr>
+        <w:t>onmouseleave</w:t>
+      </w:r>
+      <w:r>
+        <w:rPr>
+          <w:noProof/>
+          <w:lang w:eastAsia="pt-BR"/>
+        </w:rPr>
+        <w:t>). Note que desta vez não será necessário passar nenhum parâmetro para função, bastando apenas criar uma função para cada imagem chamando a nova imagem para dentro da própria área onde a imagem original está. (e depois voltando para a imagem original na função de mouseleave).</w:t>
+      </w:r>
+    </w:p>
+    <w:p>
+      <w:pPr>
+        <w:rPr>
+          <w:noProof/>
+          <w:lang w:eastAsia="pt-BR"/>
+        </w:rPr>
+      </w:pPr>
+      <w:r>
+        <w:t>O padrão de cores usado é livre.</w:t>
       </w:r>
     </w:p>
     <w:p>
@@ -1432,7 +1187,7 @@
                     <pic:cNvPicPr/>
                   </pic:nvPicPr>
                   <pic:blipFill>
-                    <a:blip r:embed="rId9"/>
+                    <a:blip r:embed="rId10"/>
                     <a:stretch>
                       <a:fillRect/>
                     </a:stretch>
@@ -1480,7 +1235,7 @@
                     <pic:cNvPicPr/>
                   </pic:nvPicPr>
                   <pic:blipFill>
-                    <a:blip r:embed="rId10"/>
+                    <a:blip r:embed="rId11"/>
                     <a:stretch>
                       <a:fillRect/>
                     </a:stretch>
@@ -1504,6 +1259,7 @@
     <w:p>
       <w:pPr>
         <w:shd w:val="clear" w:color="auto" w:fill="D9D9D9" w:themeFill="background1" w:themeFillShade="D9"/>
+        <w:spacing w:after="0"/>
       </w:pPr>
       <w:r>
         <w:rPr>
@@ -1511,12 +1267,14 @@
         </w:rPr>
         <w:t xml:space="preserve">Questão </w:t>
       </w:r>
+      <w:proofErr w:type="gramStart"/>
       <w:r>
         <w:rPr>
           <w:b/>
         </w:rPr>
         <w:t>5</w:t>
       </w:r>
+      <w:proofErr w:type="gramEnd"/>
       <w:r>
         <w:rPr>
           <w:b/>
@@ -1541,6 +1299,7 @@
     </w:p>
     <w:p>
       <w:pPr>
+        <w:spacing w:before="200"/>
         <w:rPr>
           <w:noProof/>
           <w:lang w:eastAsia="pt-BR"/>
@@ -1553,13 +1312,13 @@
           <w:lang w:eastAsia="pt-BR"/>
         </w:rPr>
         <w:drawing>
-          <wp:anchor distT="0" distB="0" distL="114300" distR="114300" simplePos="0" relativeHeight="251659264" behindDoc="0" locked="0" layoutInCell="1" allowOverlap="1" wp14:anchorId="657BB9F8" wp14:editId="569A570E">
+          <wp:anchor distT="0" distB="0" distL="114300" distR="114300" simplePos="0" relativeHeight="251659264" behindDoc="0" locked="0" layoutInCell="1" allowOverlap="1" wp14:anchorId="4A6C23F7" wp14:editId="31AC8729">
             <wp:simplePos x="0" y="0"/>
             <wp:positionH relativeFrom="column">
               <wp:posOffset>-58420</wp:posOffset>
             </wp:positionH>
             <wp:positionV relativeFrom="paragraph">
-              <wp:posOffset>2540</wp:posOffset>
+              <wp:posOffset>1905</wp:posOffset>
             </wp:positionV>
             <wp:extent cx="1447800" cy="1783080"/>
             <wp:effectExtent l="0" t="0" r="0" b="7620"/>
@@ -1576,7 +1335,7 @@
                     <pic:cNvPicPr/>
                   </pic:nvPicPr>
                   <pic:blipFill rotWithShape="1">
-                    <a:blip r:embed="rId11" cstate="print">
+                    <a:blip r:embed="rId12" cstate="print">
                       <a:extLst>
                         <a:ext uri="{28A0092B-C50C-407E-A947-70E740481C1C}">
                           <a14:useLocalDpi xmlns:a14="http://schemas.microsoft.com/office/drawing/2010/main" val="0"/>
@@ -1634,7 +1393,22 @@
           <w:noProof/>
           <w:lang w:eastAsia="pt-BR"/>
         </w:rPr>
-        <w:t xml:space="preserve"> (onmousehover)</w:t>
+        <w:t xml:space="preserve"> (</w:t>
+      </w:r>
+      <w:r>
+        <w:rPr>
+          <w:i/>
+          <w:noProof/>
+          <w:lang w:eastAsia="pt-BR"/>
+        </w:rPr>
+        <w:t>li:hover</w:t>
+      </w:r>
+      <w:r>
+        <w:rPr>
+          <w:noProof/>
+          <w:lang w:eastAsia="pt-BR"/>
+        </w:rPr>
+        <w:t>)</w:t>
       </w:r>
       <w:r>
         <w:rPr>
@@ -1656,15 +1430,32 @@
           <w:noProof/>
           <w:lang w:eastAsia="pt-BR"/>
         </w:rPr>
-        <w:t>O menu deve possuir: cor de fundo, cor de fonte, negrito, borda conforme a figura e sombra.</w:t>
-      </w:r>
-    </w:p>
-    <w:p>
-      <w:pPr>
-        <w:rPr>
-          <w:u w:val="single"/>
-        </w:rPr>
-      </w:pPr>
+        <w:t>O menu deve possuir: cor de fundo, cor d</w:t>
+      </w:r>
+      <w:r>
+        <w:rPr>
+          <w:noProof/>
+          <w:lang w:eastAsia="pt-BR"/>
+        </w:rPr>
+        <w:t>e fonte, negrito, borda (conforme mostrado n</w:t>
+      </w:r>
+      <w:r>
+        <w:rPr>
+          <w:noProof/>
+          <w:lang w:eastAsia="pt-BR"/>
+        </w:rPr>
+        <w:t>a figura e sombra.</w:t>
+      </w:r>
+      <w:r>
+        <w:rPr>
+          <w:noProof/>
+          <w:lang w:eastAsia="pt-BR"/>
+        </w:rPr>
+        <w:t xml:space="preserve"> </w:t>
+      </w:r>
+      <w:r>
+        <w:t>O padrão de cores usado é livre.</w:t>
+      </w:r>
     </w:p>
     <w:p>
       <w:pPr>
@@ -1677,12 +1468,14 @@
         <w:lastRenderedPageBreak/>
         <w:t xml:space="preserve">Questão </w:t>
       </w:r>
+      <w:proofErr w:type="gramStart"/>
       <w:r>
         <w:rPr>
           <w:b/>
         </w:rPr>
         <w:t>6</w:t>
       </w:r>
+      <w:proofErr w:type="gramEnd"/>
       <w:r>
         <w:rPr>
           <w:b/>
@@ -1765,7 +1558,7 @@
                     </pic:cNvPicPr>
                   </pic:nvPicPr>
                   <pic:blipFill>
-                    <a:blip r:embed="rId12">
+                    <a:blip r:embed="rId13">
                       <a:extLst>
                         <a:ext uri="{28A0092B-C50C-407E-A947-70E740481C1C}">
                           <a14:useLocalDpi xmlns:a14="http://schemas.microsoft.com/office/drawing/2010/main" val="0"/>
@@ -1857,7 +1650,7 @@
                     </pic:cNvPicPr>
                   </pic:nvPicPr>
                   <pic:blipFill>
-                    <a:blip r:embed="rId13">
+                    <a:blip r:embed="rId14">
                       <a:extLst>
                         <a:ext uri="{28A0092B-C50C-407E-A947-70E740481C1C}">
                           <a14:useLocalDpi xmlns:a14="http://schemas.microsoft.com/office/drawing/2010/main" val="0"/>
@@ -1922,7 +1715,7 @@
           <w:lang w:eastAsia="pt-BR"/>
         </w:rPr>
         <w:drawing>
-          <wp:inline distT="0" distB="0" distL="0" distR="0">
+          <wp:inline distT="0" distB="0" distL="0" distR="0" wp14:anchorId="183329C7" wp14:editId="7DD681C5">
             <wp:extent cx="3114776" cy="2637739"/>
             <wp:effectExtent l="19050" t="19050" r="9525" b="10795"/>
             <wp:docPr id="11" name="Imagem 11" descr="C:\Users\cavan\AppData\Local\Microsoft\Windows\INetCache\Content.Word\2022-04-24 (3).png"/>
@@ -1939,7 +1732,7 @@
                     </pic:cNvPicPr>
                   </pic:nvPicPr>
                   <pic:blipFill>
-                    <a:blip r:embed="rId14">
+                    <a:blip r:embed="rId15">
                       <a:extLst>
                         <a:ext uri="{28A0092B-C50C-407E-A947-70E740481C1C}">
                           <a14:useLocalDpi xmlns:a14="http://schemas.microsoft.com/office/drawing/2010/main" val="0"/>
@@ -2003,7 +1796,7 @@
           <w:lang w:eastAsia="pt-BR"/>
         </w:rPr>
         <w:drawing>
-          <wp:inline distT="0" distB="0" distL="0" distR="0">
+          <wp:inline distT="0" distB="0" distL="0" distR="0" wp14:anchorId="293D5189" wp14:editId="306DCF0F">
             <wp:extent cx="3124200" cy="2639412"/>
             <wp:effectExtent l="19050" t="19050" r="19050" b="27940"/>
             <wp:docPr id="12" name="Imagem 12" descr="C:\Users\cavan\AppData\Local\Microsoft\Windows\INetCache\Content.Word\2022-04-24 (4).png"/>
@@ -2020,7 +1813,7 @@
                     </pic:cNvPicPr>
                   </pic:nvPicPr>
                   <pic:blipFill>
-                    <a:blip r:embed="rId15">
+                    <a:blip r:embed="rId16">
                       <a:extLst>
                         <a:ext uri="{28A0092B-C50C-407E-A947-70E740481C1C}">
                           <a14:useLocalDpi xmlns:a14="http://schemas.microsoft.com/office/drawing/2010/main" val="0"/>
@@ -2057,94 +1850,368 @@
     <w:p>
       <w:pPr>
         <w:rPr>
-          <w:noProof/>
-          <w:lang w:eastAsia="pt-BR"/>
-        </w:rPr>
-      </w:pPr>
-      <w:r>
-        <w:rPr>
           <w:b/>
           <w:noProof/>
           <w:sz w:val="28"/>
           <w:lang w:eastAsia="pt-BR"/>
         </w:rPr>
+      </w:pPr>
+      <w:r>
+        <w:rPr>
+          <w:noProof/>
+          <w:lang w:eastAsia="pt-BR"/>
+        </w:rPr>
+        <w:drawing>
+          <wp:anchor distT="0" distB="0" distL="114300" distR="114300" simplePos="0" relativeHeight="251662336" behindDoc="0" locked="0" layoutInCell="1" allowOverlap="1" wp14:anchorId="00142ADF" wp14:editId="20BD5819">
+            <wp:simplePos x="0" y="0"/>
+            <wp:positionH relativeFrom="column">
+              <wp:posOffset>370205</wp:posOffset>
+            </wp:positionH>
+            <wp:positionV relativeFrom="paragraph">
+              <wp:posOffset>107950</wp:posOffset>
+            </wp:positionV>
+            <wp:extent cx="3237230" cy="2750820"/>
+            <wp:effectExtent l="19050" t="19050" r="20320" b="11430"/>
+            <wp:wrapSquare wrapText="bothSides"/>
+            <wp:docPr id="14" name="Imagem 14" descr="C:\Users\cavan\AppData\Local\Microsoft\Windows\INetCache\Content.Word\2022-04-24 (6).png"/>
+            <wp:cNvGraphicFramePr>
+              <a:graphicFrameLocks xmlns:a="http://schemas.openxmlformats.org/drawingml/2006/main" noChangeAspect="1"/>
+            </wp:cNvGraphicFramePr>
+            <a:graphic xmlns:a="http://schemas.openxmlformats.org/drawingml/2006/main">
+              <a:graphicData uri="http://schemas.openxmlformats.org/drawingml/2006/picture">
+                <pic:pic xmlns:pic="http://schemas.openxmlformats.org/drawingml/2006/picture">
+                  <pic:nvPicPr>
+                    <pic:cNvPr id="0" name="Picture 47" descr="C:\Users\cavan\AppData\Local\Microsoft\Windows\INetCache\Content.Word\2022-04-24 (6).png"/>
+                    <pic:cNvPicPr>
+                      <a:picLocks noChangeAspect="1" noChangeArrowheads="1"/>
+                    </pic:cNvPicPr>
+                  </pic:nvPicPr>
+                  <pic:blipFill rotWithShape="1">
+                    <a:blip r:embed="rId17">
+                      <a:extLst>
+                        <a:ext uri="{28A0092B-C50C-407E-A947-70E740481C1C}">
+                          <a14:useLocalDpi xmlns:a14="http://schemas.microsoft.com/office/drawing/2010/main" val="0"/>
+                        </a:ext>
+                      </a:extLst>
+                    </a:blip>
+                    <a:srcRect l="382" r="-382"/>
+                    <a:stretch/>
+                  </pic:blipFill>
+                  <pic:spPr bwMode="auto">
+                    <a:xfrm>
+                      <a:off x="0" y="0"/>
+                      <a:ext cx="3237230" cy="2750820"/>
+                    </a:xfrm>
+                    <a:prstGeom prst="rect">
+                      <a:avLst/>
+                    </a:prstGeom>
+                    <a:noFill/>
+                    <a:ln w="9525" cap="flat" cmpd="sng" algn="ctr">
+                      <a:solidFill>
+                        <a:srgbClr val="4F81BD"/>
+                      </a:solidFill>
+                      <a:prstDash val="solid"/>
+                      <a:round/>
+                      <a:headEnd type="none" w="med" len="med"/>
+                      <a:tailEnd type="none" w="med" len="med"/>
+                    </a:ln>
+                    <a:extLst>
+                      <a:ext uri="{53640926-AAD7-44D8-BBD7-CCE9431645EC}">
+                        <a14:shadowObscured xmlns:a14="http://schemas.microsoft.com/office/drawing/2010/main"/>
+                      </a:ext>
+                    </a:extLst>
+                  </pic:spPr>
+                </pic:pic>
+              </a:graphicData>
+            </a:graphic>
+            <wp14:sizeRelH relativeFrom="page">
+              <wp14:pctWidth>0</wp14:pctWidth>
+            </wp14:sizeRelH>
+            <wp14:sizeRelV relativeFrom="page">
+              <wp14:pctHeight>0</wp14:pctHeight>
+            </wp14:sizeRelV>
+          </wp:anchor>
+        </w:drawing>
+      </w:r>
+    </w:p>
+    <w:p>
+      <w:pPr>
+        <w:rPr>
+          <w:b/>
+          <w:noProof/>
+          <w:sz w:val="28"/>
+          <w:lang w:eastAsia="pt-BR"/>
+        </w:rPr>
+      </w:pPr>
+    </w:p>
+    <w:p>
+      <w:pPr>
+        <w:rPr>
+          <w:b/>
+          <w:noProof/>
+          <w:sz w:val="28"/>
+          <w:lang w:eastAsia="pt-BR"/>
+        </w:rPr>
+      </w:pPr>
+    </w:p>
+    <w:p>
+      <w:pPr>
+        <w:ind w:left="5812" w:hanging="5812"/>
+        <w:rPr>
+          <w:noProof/>
+          <w:lang w:eastAsia="pt-BR"/>
+        </w:rPr>
+      </w:pPr>
+      <w:r>
+        <w:rPr>
+          <w:b/>
+          <w:noProof/>
+          <w:sz w:val="28"/>
+          <w:lang w:eastAsia="pt-BR"/>
+        </w:rPr>
         <w:t>5</w:t>
+      </w:r>
+      <w:r>
+        <w:rPr>
+          <w:b/>
+          <w:noProof/>
+          <w:sz w:val="28"/>
+          <w:lang w:eastAsia="pt-BR"/>
+        </w:rPr>
+        <w:t>)</w:t>
+      </w:r>
+      <w:r>
+        <w:rPr>
+          <w:b/>
+          <w:noProof/>
+          <w:sz w:val="28"/>
+          <w:lang w:eastAsia="pt-BR"/>
+        </w:rPr>
+        <w:t xml:space="preserve"> </w:t>
+      </w:r>
+      <w:r>
+        <w:rPr>
+          <w:noProof/>
+          <w:lang w:eastAsia="pt-BR"/>
+        </w:rPr>
+        <w:t xml:space="preserve">Pode criar cada exemplo no mesmo documento ou usando arquivos diferentes. Se for usar o mesmo documento, divida cada </w:t>
+      </w:r>
+      <w:r>
+        <w:rPr>
+          <w:noProof/>
+          <w:lang w:eastAsia="pt-BR"/>
+        </w:rPr>
+        <w:t>códi</w:t>
+      </w:r>
+      <w:r>
+        <w:rPr>
+          <w:noProof/>
+          <w:lang w:eastAsia="pt-BR"/>
+        </w:rPr>
+        <w:t>g</w:t>
+      </w:r>
+      <w:r>
+        <w:rPr>
+          <w:noProof/>
+          <w:lang w:eastAsia="pt-BR"/>
+        </w:rPr>
+        <w:t>o</w:t>
+      </w:r>
+      <w:r>
+        <w:rPr>
+          <w:noProof/>
+          <w:lang w:eastAsia="pt-BR"/>
+        </w:rPr>
+        <w:t xml:space="preserve"> com uma linha de comentário</w:t>
+      </w:r>
+      <w:r>
+        <w:rPr>
+          <w:noProof/>
+          <w:lang w:eastAsia="pt-BR"/>
+        </w:rPr>
+        <w:t xml:space="preserve"> (tanto no html quanto no css)</w:t>
+      </w:r>
+      <w:r>
+        <w:rPr>
+          <w:noProof/>
+          <w:lang w:eastAsia="pt-BR"/>
+        </w:rPr>
+        <w:t xml:space="preserve"> visando deixar o código claro e bem dividido.</w:t>
+      </w:r>
+    </w:p>
+    <w:p>
+      <w:pPr>
+        <w:rPr>
+          <w:noProof/>
+          <w:lang w:eastAsia="pt-BR"/>
+        </w:rPr>
+      </w:pPr>
+    </w:p>
+    <w:p>
+      <w:pPr>
+        <w:rPr>
+          <w:noProof/>
+          <w:lang w:eastAsia="pt-BR"/>
+        </w:rPr>
+      </w:pPr>
+    </w:p>
+    <w:p>
+      <w:pPr>
+        <w:rPr>
+          <w:noProof/>
+          <w:lang w:eastAsia="pt-BR"/>
+        </w:rPr>
+      </w:pPr>
+    </w:p>
+    <w:p>
+      <w:pPr>
+        <w:shd w:val="clear" w:color="auto" w:fill="D9D9D9" w:themeFill="background1" w:themeFillShade="D9"/>
+      </w:pPr>
+      <w:r>
+        <w:rPr>
+          <w:b/>
+        </w:rPr>
+        <w:lastRenderedPageBreak/>
+        <w:t xml:space="preserve">Questão </w:t>
+      </w:r>
+      <w:proofErr w:type="gramStart"/>
+      <w:r>
+        <w:rPr>
+          <w:b/>
+        </w:rPr>
+        <w:t>7</w:t>
+      </w:r>
+      <w:proofErr w:type="gramEnd"/>
+      <w:r>
+        <w:rPr>
+          <w:b/>
+        </w:rPr>
+        <w:t>)</w:t>
+      </w:r>
+      <w:r>
+        <w:rPr>
+          <w:b/>
+        </w:rPr>
+        <w:t xml:space="preserve"> </w:t>
+      </w:r>
+      <w:r>
+        <w:t>Crie uma página conforme mostrado abaixo:</w:t>
+      </w:r>
+    </w:p>
+    <w:p>
+      <w:pPr>
+        <w:rPr>
+          <w:noProof/>
+          <w:lang w:eastAsia="pt-BR"/>
+        </w:rPr>
+      </w:pPr>
+      <w:r>
+        <w:rPr>
+          <w:noProof/>
+          <w:lang w:eastAsia="pt-BR"/>
+        </w:rPr>
+        <w:t>O site não precisa ser funcional – apenas o layout importa. Use DIV para criar cada área mostrada e pode trabalhar com percentuais para fazer as divisões mostradas abaixo (não precisa usar grid).</w:t>
+      </w:r>
+    </w:p>
+    <w:p>
+      <w:pPr>
+        <w:rPr>
+          <w:noProof/>
+          <w:lang w:eastAsia="pt-BR"/>
+        </w:rPr>
+      </w:pPr>
+      <w:r>
+        <w:t>O padrão de cores usado é livre.</w:t>
+      </w:r>
+    </w:p>
+    <w:p>
+      <w:pPr>
+        <w:rPr>
+          <w:noProof/>
+          <w:lang w:eastAsia="pt-BR"/>
+        </w:rPr>
+      </w:pPr>
+      <w:r>
+        <w:rPr>
+          <w:noProof/>
+          <w:lang w:eastAsia="pt-BR"/>
+        </w:rPr>
+        <w:drawing>
+          <wp:inline distT="0" distB="0" distL="0" distR="0" wp14:anchorId="3E1BBB7B" wp14:editId="59B4771F">
+            <wp:extent cx="6610292" cy="2266950"/>
+            <wp:effectExtent l="19050" t="19050" r="19685" b="19050"/>
+            <wp:docPr id="13" name="Imagem 13"/>
+            <wp:cNvGraphicFramePr>
+              <a:graphicFrameLocks xmlns:a="http://schemas.openxmlformats.org/drawingml/2006/main" noChangeAspect="1"/>
+            </wp:cNvGraphicFramePr>
+            <a:graphic xmlns:a="http://schemas.openxmlformats.org/drawingml/2006/main">
+              <a:graphicData uri="http://schemas.openxmlformats.org/drawingml/2006/picture">
+                <pic:pic xmlns:pic="http://schemas.openxmlformats.org/drawingml/2006/picture">
+                  <pic:nvPicPr>
+                    <pic:cNvPr id="0" name=""/>
+                    <pic:cNvPicPr/>
+                  </pic:nvPicPr>
+                  <pic:blipFill rotWithShape="1">
+                    <a:blip r:embed="rId18"/>
+                    <a:srcRect t="15901"/>
+                    <a:stretch/>
+                  </pic:blipFill>
+                  <pic:spPr bwMode="auto">
+                    <a:xfrm>
+                      <a:off x="0" y="0"/>
+                      <a:ext cx="6616862" cy="2269203"/>
+                    </a:xfrm>
+                    <a:prstGeom prst="rect">
+                      <a:avLst/>
+                    </a:prstGeom>
+                    <a:ln w="9525" cap="flat" cmpd="sng" algn="ctr">
+                      <a:solidFill>
+                        <a:srgbClr val="4F81BD"/>
+                      </a:solidFill>
+                      <a:prstDash val="solid"/>
+                      <a:round/>
+                      <a:headEnd type="none" w="med" len="med"/>
+                      <a:tailEnd type="none" w="med" len="med"/>
+                    </a:ln>
+                    <a:extLst>
+                      <a:ext uri="{53640926-AAD7-44D8-BBD7-CCE9431645EC}">
+                        <a14:shadowObscured xmlns:a14="http://schemas.microsoft.com/office/drawing/2010/main"/>
+                      </a:ext>
+                    </a:extLst>
+                  </pic:spPr>
+                </pic:pic>
+              </a:graphicData>
+            </a:graphic>
+          </wp:inline>
+        </w:drawing>
+      </w:r>
+    </w:p>
+    <w:p>
+      <w:pPr>
+        <w:shd w:val="clear" w:color="auto" w:fill="D9D9D9" w:themeFill="background1" w:themeFillShade="D9"/>
+      </w:pPr>
+      <w:r>
+        <w:rPr>
+          <w:b/>
+        </w:rPr>
+        <w:t xml:space="preserve">Questão </w:t>
+      </w:r>
+      <w:r>
+        <w:rPr>
+          <w:b/>
+        </w:rPr>
+        <w:t>8</w:t>
       </w:r>
       <w:bookmarkStart w:id="0" w:name="_GoBack"/>
       <w:bookmarkEnd w:id="0"/>
       <w:r>
         <w:rPr>
           <w:b/>
-          <w:noProof/>
-          <w:sz w:val="28"/>
-          <w:lang w:eastAsia="pt-BR"/>
         </w:rPr>
         <w:t>)</w:t>
       </w:r>
       <w:r>
         <w:rPr>
-          <w:noProof/>
-          <w:lang w:eastAsia="pt-BR"/>
-        </w:rPr>
-        <w:pict>
-          <v:shapetype id="_x0000_t75" coordsize="21600,21600" o:spt="75" o:preferrelative="t" path="m@4@5l@4@11@9@11@9@5xe" filled="f" stroked="f">
-            <v:stroke joinstyle="miter"/>
-            <v:formulas>
-              <v:f eqn="if lineDrawn pixelLineWidth 0"/>
-              <v:f eqn="sum @0 1 0"/>
-              <v:f eqn="sum 0 0 @1"/>
-              <v:f eqn="prod @2 1 2"/>
-              <v:f eqn="prod @3 21600 pixelWidth"/>
-              <v:f eqn="prod @3 21600 pixelHeight"/>
-              <v:f eqn="sum @0 0 1"/>
-              <v:f eqn="prod @6 1 2"/>
-              <v:f eqn="prod @7 21600 pixelWidth"/>
-              <v:f eqn="sum @8 21600 0"/>
-              <v:f eqn="prod @7 21600 pixelHeight"/>
-              <v:f eqn="sum @10 21600 0"/>
-            </v:formulas>
-            <v:path o:extrusionok="f" gradientshapeok="t" o:connecttype="rect"/>
-            <o:lock v:ext="edit" aspectratio="t"/>
-          </v:shapetype>
-          <v:shape id="_x0000_i1025" type="#_x0000_t75" style="width:254.65pt;height:216.4pt">
-            <v:imagedata r:id="rId16" o:title="2022-04-24 (6)"/>
-          </v:shape>
-        </w:pict>
-      </w:r>
-    </w:p>
-    <w:p>
-      <w:pPr>
-        <w:rPr>
-          <w:noProof/>
-          <w:lang w:eastAsia="pt-BR"/>
-        </w:rPr>
-      </w:pPr>
-    </w:p>
-    <w:p>
-      <w:pPr>
-        <w:shd w:val="clear" w:color="auto" w:fill="D9D9D9" w:themeFill="background1" w:themeFillShade="D9"/>
-      </w:pPr>
-      <w:r>
-        <w:rPr>
-          <w:b/>
-        </w:rPr>
-        <w:lastRenderedPageBreak/>
-        <w:t xml:space="preserve">Questão </w:t>
-      </w:r>
-      <w:r>
-        <w:rPr>
-          <w:b/>
-        </w:rPr>
-        <w:t>7</w:t>
-      </w:r>
-      <w:r>
-        <w:rPr>
-          <w:b/>
-        </w:rPr>
-        <w:t>)</w:t>
-      </w:r>
-      <w:r>
-        <w:rPr>
           <w:b/>
         </w:rPr>
         <w:t xml:space="preserve"> </w:t>
@@ -2165,248 +2232,42 @@
           <w:noProof/>
           <w:lang w:eastAsia="pt-BR"/>
         </w:rPr>
-        <w:t>Nesta exercício o mais importante é o layout – as imagem mostradas já serão fornecidas nas proporções corretas,</w:t>
-      </w:r>
-    </w:p>
-    <w:p>
-      <w:pPr>
-        <w:shd w:val="clear" w:color="auto" w:fill="D9D9D9" w:themeFill="background1" w:themeFillShade="D9"/>
-      </w:pPr>
-      <w:r>
-        <w:rPr>
-          <w:b/>
-        </w:rPr>
-        <w:t xml:space="preserve">Questão </w:t>
-      </w:r>
-      <w:r>
-        <w:rPr>
-          <w:b/>
-        </w:rPr>
-        <w:t>7</w:t>
-      </w:r>
-      <w:r>
-        <w:rPr>
-          <w:b/>
-        </w:rPr>
-        <w:t>)</w:t>
-      </w:r>
-      <w:r>
-        <w:rPr>
-          <w:b/>
-        </w:rPr>
-        <w:t xml:space="preserve"> </w:t>
-      </w:r>
-      <w:r>
-        <w:t>Crie uma página conforme mostrado abaixo:</w:t>
-      </w:r>
-    </w:p>
-    <w:p>
-      <w:pPr>
-        <w:rPr>
-          <w:noProof/>
-          <w:lang w:eastAsia="pt-BR"/>
-        </w:rPr>
-      </w:pPr>
-      <w:r>
-        <w:rPr>
-          <w:noProof/>
-          <w:lang w:eastAsia="pt-BR"/>
-        </w:rPr>
-        <w:t>Nesta exercício o mais importante é o layout – as imagem mostradas já serão fornecidas nas proporções corretas,</w:t>
-      </w:r>
-    </w:p>
-    <w:p>
-      <w:pPr>
-        <w:shd w:val="clear" w:color="auto" w:fill="D9D9D9" w:themeFill="background1" w:themeFillShade="D9"/>
-      </w:pPr>
-      <w:r>
-        <w:rPr>
-          <w:b/>
-        </w:rPr>
-        <w:t xml:space="preserve">Questão </w:t>
-      </w:r>
-      <w:r>
-        <w:rPr>
-          <w:b/>
-        </w:rPr>
-        <w:t>8</w:t>
-      </w:r>
-      <w:r>
-        <w:rPr>
-          <w:b/>
-        </w:rPr>
-        <w:t>)</w:t>
-      </w:r>
-      <w:r>
-        <w:rPr>
-          <w:b/>
-        </w:rPr>
-        <w:t xml:space="preserve"> </w:t>
-      </w:r>
-      <w:r>
-        <w:t>Crie uma página conforme mostrado abaixo:</w:t>
-      </w:r>
-    </w:p>
-    <w:p>
-      <w:pPr>
-        <w:rPr>
-          <w:noProof/>
-          <w:lang w:eastAsia="pt-BR"/>
-        </w:rPr>
-      </w:pPr>
-      <w:r>
-        <w:rPr>
-          <w:noProof/>
-          <w:lang w:eastAsia="pt-BR"/>
-        </w:rPr>
-        <w:t>Nesta exercício o mais importante é o layout – as imagem mostradas já serão fornecidas nas proporções corretas,</w:t>
-      </w:r>
-    </w:p>
-    <w:p>
-      <w:pPr>
-        <w:shd w:val="clear" w:color="auto" w:fill="D9D9D9" w:themeFill="background1" w:themeFillShade="D9"/>
-      </w:pPr>
-      <w:r>
-        <w:rPr>
-          <w:b/>
-        </w:rPr>
-        <w:t xml:space="preserve">Questão </w:t>
-      </w:r>
-      <w:r>
-        <w:rPr>
-          <w:b/>
-        </w:rPr>
-        <w:t>9</w:t>
-      </w:r>
-      <w:r>
-        <w:rPr>
-          <w:b/>
-        </w:rPr>
-        <w:t>)</w:t>
-      </w:r>
-      <w:r>
-        <w:rPr>
-          <w:b/>
-        </w:rPr>
-        <w:t xml:space="preserve"> </w:t>
-      </w:r>
-      <w:r>
-        <w:t>Crie uma página conforme mostrado abaixo:</w:t>
-      </w:r>
-    </w:p>
-    <w:p>
-      <w:pPr>
-        <w:rPr>
-          <w:noProof/>
-          <w:lang w:eastAsia="pt-BR"/>
-        </w:rPr>
-      </w:pPr>
-      <w:r>
-        <w:rPr>
-          <w:noProof/>
-          <w:lang w:eastAsia="pt-BR"/>
-        </w:rPr>
-        <w:t>Nesta exercício o mais importante é o layout – as imagem mostradas já serão fornecidas nas proporções corretas,</w:t>
-      </w:r>
-    </w:p>
-    <w:p>
-      <w:pPr>
-        <w:shd w:val="clear" w:color="auto" w:fill="D9D9D9" w:themeFill="background1" w:themeFillShade="D9"/>
-      </w:pPr>
-      <w:r>
-        <w:rPr>
-          <w:b/>
-        </w:rPr>
-        <w:t xml:space="preserve">Questão </w:t>
-      </w:r>
-      <w:r>
-        <w:rPr>
-          <w:b/>
-        </w:rPr>
-        <w:t>10</w:t>
-      </w:r>
-      <w:r>
-        <w:rPr>
-          <w:b/>
-        </w:rPr>
-        <w:t>)</w:t>
-      </w:r>
-      <w:r>
-        <w:rPr>
-          <w:b/>
-        </w:rPr>
-        <w:t xml:space="preserve"> </w:t>
-      </w:r>
-      <w:r>
-        <w:t>Crie uma página conforme mostrado abaixo:</w:t>
-      </w:r>
-    </w:p>
-    <w:p>
-      <w:pPr>
-        <w:rPr>
-          <w:u w:val="single"/>
-        </w:rPr>
-      </w:pPr>
-      <w:r>
-        <w:rPr>
-          <w:noProof/>
-          <w:lang w:eastAsia="pt-BR"/>
-        </w:rPr>
-        <w:t>Nesta exercício o mais importante é o layout – as imagem mostradas já serão fornecidas nas proporções corretas,</w:t>
-      </w:r>
-    </w:p>
-    <w:p>
-      <w:pPr>
-        <w:shd w:val="clear" w:color="auto" w:fill="D9D9D9" w:themeFill="background1" w:themeFillShade="D9"/>
-      </w:pPr>
-      <w:r>
-        <w:rPr>
-          <w:b/>
-        </w:rPr>
-        <w:t xml:space="preserve">Questão </w:t>
-      </w:r>
-      <w:r>
-        <w:rPr>
-          <w:b/>
-        </w:rPr>
-        <w:t>5</w:t>
-      </w:r>
-      <w:r>
-        <w:rPr>
-          <w:b/>
-        </w:rPr>
-        <w:t>)</w:t>
-      </w:r>
-      <w:r>
-        <w:rPr>
-          <w:b/>
-        </w:rPr>
-        <w:t xml:space="preserve"> </w:t>
-      </w:r>
-      <w:r>
-        <w:t>Crie uma página conforme mostrado abaixo:</w:t>
-      </w:r>
-    </w:p>
-    <w:p>
-      <w:pPr>
-        <w:rPr>
-          <w:noProof/>
-          <w:lang w:eastAsia="pt-BR"/>
-        </w:rPr>
-      </w:pPr>
-      <w:r>
-        <w:rPr>
-          <w:noProof/>
-          <w:lang w:eastAsia="pt-BR"/>
-        </w:rPr>
-        <w:t xml:space="preserve">Nesta exercício o mais importante é o layout – as imagem mostradas já serão fornecidas nas proporções corretas, </w:t>
-      </w:r>
-      <w:r>
-        <w:rPr>
-          <w:noProof/>
-          <w:lang w:eastAsia="pt-BR"/>
-        </w:rPr>
-        <w:t>sendo apenas necessário montar o layout conforme imagem abaixo. Não use tabelas – para cada bloco será usado um &lt;div&gt; e através do CSS deverão configurar os comprimentos, alturas, larguras e margens necessárias para obter o resultado desejado.</w:t>
+        <w:t>Nest</w:t>
+      </w:r>
+      <w:r>
+        <w:rPr>
+          <w:noProof/>
+          <w:lang w:eastAsia="pt-BR"/>
+        </w:rPr>
+        <w:t>e</w:t>
+      </w:r>
+      <w:r>
+        <w:rPr>
+          <w:noProof/>
+          <w:lang w:eastAsia="pt-BR"/>
+        </w:rPr>
+        <w:t xml:space="preserve"> exercício o mais importante é o layout – as imagem mostradas já serão fornecidas nas proporções corretas, </w:t>
+      </w:r>
+      <w:r>
+        <w:rPr>
+          <w:noProof/>
+          <w:lang w:eastAsia="pt-BR"/>
+        </w:rPr>
+        <w:t>sendo apenas necessário montar o layout abaixo. Não use tabelas – para cada bloco será usado um &lt;</w:t>
+      </w:r>
+      <w:r>
+        <w:rPr>
+          <w:noProof/>
+          <w:lang w:eastAsia="pt-BR"/>
+        </w:rPr>
+        <w:t>DIV</w:t>
+      </w:r>
+      <w:r>
+        <w:rPr>
+          <w:noProof/>
+          <w:lang w:eastAsia="pt-BR"/>
+        </w:rPr>
+        <w:t>&gt; e através do CSS deverão configurar os comprimentos, alturas, larguras e margens necessárias para obter o resultado desejado.</w:t>
       </w:r>
     </w:p>
     <w:p>
@@ -2431,7 +2292,7 @@
                     <pic:cNvPicPr/>
                   </pic:nvPicPr>
                   <pic:blipFill rotWithShape="1">
-                    <a:blip r:embed="rId17"/>
+                    <a:blip r:embed="rId19"/>
                     <a:srcRect b="2319"/>
                     <a:stretch/>
                   </pic:blipFill>
@@ -2561,16 +2422,16 @@
     </w:lvl>
   </w:abstractNum>
   <w:abstractNum w:abstractNumId="1">
-    <w:nsid w:val="2E3B54B0"/>
+    <w:nsid w:val="2D8A3CC9"/>
     <w:multiLevelType w:val="hybridMultilevel"/>
-    <w:tmpl w:val="68AACC3A"/>
+    <w:tmpl w:val="712C3624"/>
     <w:lvl w:ilvl="0" w:tplc="04160001">
       <w:start w:val="1"/>
       <w:numFmt w:val="bullet"/>
       <w:lvlText w:val=""/>
       <w:lvlJc w:val="left"/>
       <w:pPr>
-        <w:ind w:left="769" w:hanging="360"/>
+        <w:ind w:left="720" w:hanging="360"/>
       </w:pPr>
       <w:rPr>
         <w:rFonts w:ascii="Symbol" w:hAnsi="Symbol" w:hint="default"/>
@@ -2582,7 +2443,7 @@
       <w:lvlText w:val="o"/>
       <w:lvlJc w:val="left"/>
       <w:pPr>
-        <w:ind w:left="1489" w:hanging="360"/>
+        <w:ind w:left="1440" w:hanging="360"/>
       </w:pPr>
       <w:rPr>
         <w:rFonts w:ascii="Courier New" w:hAnsi="Courier New" w:cs="Courier New" w:hint="default"/>
@@ -2594,7 +2455,7 @@
       <w:lvlText w:val=""/>
       <w:lvlJc w:val="left"/>
       <w:pPr>
-        <w:ind w:left="2209" w:hanging="360"/>
+        <w:ind w:left="2160" w:hanging="360"/>
       </w:pPr>
       <w:rPr>
         <w:rFonts w:ascii="Wingdings" w:hAnsi="Wingdings" w:hint="default"/>
@@ -2606,7 +2467,7 @@
       <w:lvlText w:val=""/>
       <w:lvlJc w:val="left"/>
       <w:pPr>
-        <w:ind w:left="2929" w:hanging="360"/>
+        <w:ind w:left="2880" w:hanging="360"/>
       </w:pPr>
       <w:rPr>
         <w:rFonts w:ascii="Symbol" w:hAnsi="Symbol" w:hint="default"/>
@@ -2618,7 +2479,7 @@
       <w:lvlText w:val="o"/>
       <w:lvlJc w:val="left"/>
       <w:pPr>
-        <w:ind w:left="3649" w:hanging="360"/>
+        <w:ind w:left="3600" w:hanging="360"/>
       </w:pPr>
       <w:rPr>
         <w:rFonts w:ascii="Courier New" w:hAnsi="Courier New" w:cs="Courier New" w:hint="default"/>
@@ -2630,7 +2491,7 @@
       <w:lvlText w:val=""/>
       <w:lvlJc w:val="left"/>
       <w:pPr>
-        <w:ind w:left="4369" w:hanging="360"/>
+        <w:ind w:left="4320" w:hanging="360"/>
       </w:pPr>
       <w:rPr>
         <w:rFonts w:ascii="Wingdings" w:hAnsi="Wingdings" w:hint="default"/>
@@ -2642,7 +2503,7 @@
       <w:lvlText w:val=""/>
       <w:lvlJc w:val="left"/>
       <w:pPr>
-        <w:ind w:left="5089" w:hanging="360"/>
+        <w:ind w:left="5040" w:hanging="360"/>
       </w:pPr>
       <w:rPr>
         <w:rFonts w:ascii="Symbol" w:hAnsi="Symbol" w:hint="default"/>
@@ -2654,7 +2515,7 @@
       <w:lvlText w:val="o"/>
       <w:lvlJc w:val="left"/>
       <w:pPr>
-        <w:ind w:left="5809" w:hanging="360"/>
+        <w:ind w:left="5760" w:hanging="360"/>
       </w:pPr>
       <w:rPr>
         <w:rFonts w:ascii="Courier New" w:hAnsi="Courier New" w:cs="Courier New" w:hint="default"/>
@@ -2666,6 +2527,119 @@
       <w:lvlText w:val=""/>
       <w:lvlJc w:val="left"/>
       <w:pPr>
+        <w:ind w:left="6480" w:hanging="360"/>
+      </w:pPr>
+      <w:rPr>
+        <w:rFonts w:ascii="Wingdings" w:hAnsi="Wingdings" w:hint="default"/>
+      </w:rPr>
+    </w:lvl>
+  </w:abstractNum>
+  <w:abstractNum w:abstractNumId="2">
+    <w:nsid w:val="2E3B54B0"/>
+    <w:multiLevelType w:val="hybridMultilevel"/>
+    <w:tmpl w:val="68AACC3A"/>
+    <w:lvl w:ilvl="0" w:tplc="04160001">
+      <w:start w:val="1"/>
+      <w:numFmt w:val="bullet"/>
+      <w:lvlText w:val=""/>
+      <w:lvlJc w:val="left"/>
+      <w:pPr>
+        <w:ind w:left="769" w:hanging="360"/>
+      </w:pPr>
+      <w:rPr>
+        <w:rFonts w:ascii="Symbol" w:hAnsi="Symbol" w:hint="default"/>
+      </w:rPr>
+    </w:lvl>
+    <w:lvl w:ilvl="1" w:tplc="04160003" w:tentative="1">
+      <w:start w:val="1"/>
+      <w:numFmt w:val="bullet"/>
+      <w:lvlText w:val="o"/>
+      <w:lvlJc w:val="left"/>
+      <w:pPr>
+        <w:ind w:left="1489" w:hanging="360"/>
+      </w:pPr>
+      <w:rPr>
+        <w:rFonts w:ascii="Courier New" w:hAnsi="Courier New" w:cs="Courier New" w:hint="default"/>
+      </w:rPr>
+    </w:lvl>
+    <w:lvl w:ilvl="2" w:tplc="04160005" w:tentative="1">
+      <w:start w:val="1"/>
+      <w:numFmt w:val="bullet"/>
+      <w:lvlText w:val=""/>
+      <w:lvlJc w:val="left"/>
+      <w:pPr>
+        <w:ind w:left="2209" w:hanging="360"/>
+      </w:pPr>
+      <w:rPr>
+        <w:rFonts w:ascii="Wingdings" w:hAnsi="Wingdings" w:hint="default"/>
+      </w:rPr>
+    </w:lvl>
+    <w:lvl w:ilvl="3" w:tplc="04160001" w:tentative="1">
+      <w:start w:val="1"/>
+      <w:numFmt w:val="bullet"/>
+      <w:lvlText w:val=""/>
+      <w:lvlJc w:val="left"/>
+      <w:pPr>
+        <w:ind w:left="2929" w:hanging="360"/>
+      </w:pPr>
+      <w:rPr>
+        <w:rFonts w:ascii="Symbol" w:hAnsi="Symbol" w:hint="default"/>
+      </w:rPr>
+    </w:lvl>
+    <w:lvl w:ilvl="4" w:tplc="04160003" w:tentative="1">
+      <w:start w:val="1"/>
+      <w:numFmt w:val="bullet"/>
+      <w:lvlText w:val="o"/>
+      <w:lvlJc w:val="left"/>
+      <w:pPr>
+        <w:ind w:left="3649" w:hanging="360"/>
+      </w:pPr>
+      <w:rPr>
+        <w:rFonts w:ascii="Courier New" w:hAnsi="Courier New" w:cs="Courier New" w:hint="default"/>
+      </w:rPr>
+    </w:lvl>
+    <w:lvl w:ilvl="5" w:tplc="04160005" w:tentative="1">
+      <w:start w:val="1"/>
+      <w:numFmt w:val="bullet"/>
+      <w:lvlText w:val=""/>
+      <w:lvlJc w:val="left"/>
+      <w:pPr>
+        <w:ind w:left="4369" w:hanging="360"/>
+      </w:pPr>
+      <w:rPr>
+        <w:rFonts w:ascii="Wingdings" w:hAnsi="Wingdings" w:hint="default"/>
+      </w:rPr>
+    </w:lvl>
+    <w:lvl w:ilvl="6" w:tplc="04160001" w:tentative="1">
+      <w:start w:val="1"/>
+      <w:numFmt w:val="bullet"/>
+      <w:lvlText w:val=""/>
+      <w:lvlJc w:val="left"/>
+      <w:pPr>
+        <w:ind w:left="5089" w:hanging="360"/>
+      </w:pPr>
+      <w:rPr>
+        <w:rFonts w:ascii="Symbol" w:hAnsi="Symbol" w:hint="default"/>
+      </w:rPr>
+    </w:lvl>
+    <w:lvl w:ilvl="7" w:tplc="04160003" w:tentative="1">
+      <w:start w:val="1"/>
+      <w:numFmt w:val="bullet"/>
+      <w:lvlText w:val="o"/>
+      <w:lvlJc w:val="left"/>
+      <w:pPr>
+        <w:ind w:left="5809" w:hanging="360"/>
+      </w:pPr>
+      <w:rPr>
+        <w:rFonts w:ascii="Courier New" w:hAnsi="Courier New" w:cs="Courier New" w:hint="default"/>
+      </w:rPr>
+    </w:lvl>
+    <w:lvl w:ilvl="8" w:tplc="04160005" w:tentative="1">
+      <w:start w:val="1"/>
+      <w:numFmt w:val="bullet"/>
+      <w:lvlText w:val=""/>
+      <w:lvlJc w:val="left"/>
+      <w:pPr>
         <w:ind w:left="6529" w:hanging="360"/>
       </w:pPr>
       <w:rPr>
@@ -2677,6 +2651,9 @@
     <w:abstractNumId w:val="0"/>
   </w:num>
   <w:num w:numId="2">
+    <w:abstractNumId w:val="2"/>
+  </w:num>
+  <w:num w:numId="3">
     <w:abstractNumId w:val="1"/>
   </w:num>
 </w:numbering>
@@ -3434,7 +3411,7 @@
 </file>
 
 <file path=customXml/itemProps1.xml><?xml version="1.0" encoding="utf-8"?>
-<ds:datastoreItem xmlns:ds="http://schemas.openxmlformats.org/officeDocument/2006/customXml" ds:itemID="{2F457AC1-8FEA-40E7-A33D-E955AD2B884F}">
+<ds:datastoreItem xmlns:ds="http://schemas.openxmlformats.org/officeDocument/2006/customXml" ds:itemID="{50A8CC65-F93F-4DCB-9C84-7A86D78F4EED}">
   <ds:schemaRefs>
     <ds:schemaRef ds:uri="http://schemas.openxmlformats.org/officeDocument/2006/bibliography"/>
   </ds:schemaRefs>

</xml_diff>